<commit_message>
change English_practice.docx to .md
</commit_message>
<xml_diff>
--- a/ubuntu_problems.docx
+++ b/ubuntu_problems.docx
@@ -449,6 +449,23 @@
       </w:r>
     </w:p>
     <w:p>
+      <w:pPr>
+        <w:rPr>
+          <w:rFonts w:hint="default" w:eastAsiaTheme="minorEastAsia"/>
+          <w:lang w:val="en-US" w:eastAsia="zh-CN"/>
+        </w:rPr>
+      </w:pPr>
+      <w:r>
+        <w:rPr>
+          <w:rFonts w:hint="eastAsia"/>
+          <w:lang w:val="en-US" w:eastAsia="zh-CN"/>
+        </w:rPr>
+        <w:t>/etc/apt/sources.list文件里保存了apt-get update对应的源，该命令为参考sources.list中的源更新本地软件库，比如增加新的源，就需要update一下来同步，才能进行安装对应软件，不同步就找不到软件</w:t>
+      </w:r>
+      <w:bookmarkStart w:id="0" w:name="_GoBack"/>
+      <w:bookmarkEnd w:id="0"/>
+    </w:p>
+    <w:p>
       <w:r>
         <w:drawing>
           <wp:inline distT="0" distB="0" distL="114300" distR="114300">
@@ -713,8 +730,6 @@
         </w:rPr>
         <w:t>可使用“find -name 文件名 ”命令搜索目录下的文件</w:t>
       </w:r>
-      <w:bookmarkStart w:id="0" w:name="_GoBack"/>
-      <w:bookmarkEnd w:id="0"/>
     </w:p>
     <w:p>
       <w:pPr>

</xml_diff>

<commit_message>
add device tree note
</commit_message>
<xml_diff>
--- a/ubuntu_problems.docx
+++ b/ubuntu_problems.docx
@@ -462,8 +462,6 @@
         </w:rPr>
         <w:t>/etc/apt/sources.list文件里保存了apt-get update对应的源，该命令为参考sources.list中的源更新本地软件库，比如增加新的源，就需要update一下来同步，才能进行安装对应软件，不同步就找不到软件</w:t>
       </w:r>
-      <w:bookmarkStart w:id="0" w:name="_GoBack"/>
-      <w:bookmarkEnd w:id="0"/>
     </w:p>
     <w:p>
       <w:r>
@@ -733,11 +731,59 @@
     </w:p>
     <w:p>
       <w:pPr>
+        <w:pStyle w:val="2"/>
+        <w:bidi w:val="0"/>
+        <w:rPr>
+          <w:rFonts w:hint="eastAsia"/>
+          <w:lang w:val="en-US" w:eastAsia="zh-CN"/>
+        </w:rPr>
+      </w:pPr>
+      <w:r>
+        <w:rPr>
+          <w:rFonts w:hint="eastAsia"/>
+          <w:lang w:val="en-US" w:eastAsia="zh-CN"/>
+        </w:rPr>
+        <w:t>Ubuntu下查看正在运行的软件cpu内存：</w:t>
+      </w:r>
+    </w:p>
+    <w:p>
+      <w:pPr>
+        <w:rPr>
+          <w:rFonts w:hint="eastAsia"/>
+          <w:lang w:val="en-US" w:eastAsia="zh-CN"/>
+        </w:rPr>
+      </w:pPr>
+      <w:r>
+        <w:rPr>
+          <w:rFonts w:hint="eastAsia"/>
+          <w:lang w:val="en-US" w:eastAsia="zh-CN"/>
+        </w:rPr>
+        <w:t>top命令</w:t>
+      </w:r>
+    </w:p>
+    <w:p>
+      <w:pPr>
         <w:rPr>
           <w:rFonts w:hint="default"/>
           <w:lang w:val="en-US" w:eastAsia="zh-CN"/>
         </w:rPr>
       </w:pPr>
+      <w:r>
+        <w:rPr>
+          <w:rFonts w:hint="eastAsia"/>
+          <w:lang w:val="en-US" w:eastAsia="zh-CN"/>
+        </w:rPr>
+        <w:t>q</w:t>
+      </w:r>
+      <w:bookmarkStart w:id="0" w:name="_GoBack"/>
+      <w:bookmarkEnd w:id="0"/>
+      <w:r>
+        <w:rPr>
+          <w:rFonts w:hint="eastAsia"/>
+          <w:lang w:val="en-US" w:eastAsia="zh-CN"/>
+        </w:rPr>
+        <w:t>退出，P按照CPU资源大小排序，M按照内存大小排序</w:t>
+      </w:r>
     </w:p>
     <w:sectPr>
       <w:pgSz w:w="11906" w:h="16838"/>
@@ -761,7 +807,7 @@
   <w:latentStyles w:count="260" w:defQFormat="0" w:defUnhideWhenUsed="1" w:defSemiHidden="1" w:defUIPriority="99" w:defLockedState="0">
     <w:lsdException w:qFormat="1" w:unhideWhenUsed="0" w:uiPriority="0" w:semiHidden="0" w:name="Normal"/>
     <w:lsdException w:qFormat="1" w:unhideWhenUsed="0" w:uiPriority="0" w:semiHidden="0" w:name="heading 1"/>
-    <w:lsdException w:qFormat="1" w:uiPriority="0" w:name="heading 2"/>
+    <w:lsdException w:qFormat="1" w:uiPriority="0" w:semiHidden="0" w:name="heading 2"/>
     <w:lsdException w:qFormat="1" w:uiPriority="0" w:name="heading 3"/>
     <w:lsdException w:qFormat="1" w:uiPriority="0" w:name="heading 4"/>
     <w:lsdException w:qFormat="1" w:uiPriority="0" w:name="heading 5"/>
@@ -1042,13 +1088,32 @@
       <w:sz w:val="44"/>
     </w:rPr>
   </w:style>
-  <w:style w:type="character" w:default="1" w:styleId="4">
+  <w:style w:type="paragraph" w:styleId="3">
+    <w:name w:val="heading 2"/>
+    <w:basedOn w:val="1"/>
+    <w:next w:val="1"/>
+    <w:unhideWhenUsed/>
+    <w:qFormat/>
+    <w:uiPriority w:val="0"/>
+    <w:pPr>
+      <w:keepNext/>
+      <w:keepLines/>
+      <w:spacing w:before="260" w:beforeLines="0" w:beforeAutospacing="0" w:after="260" w:afterLines="0" w:afterAutospacing="0" w:line="413" w:lineRule="auto"/>
+      <w:outlineLvl w:val="1"/>
+    </w:pPr>
+    <w:rPr>
+      <w:rFonts w:ascii="Arial" w:hAnsi="Arial" w:eastAsia="黑体"/>
+      <w:b/>
+      <w:sz w:val="32"/>
+    </w:rPr>
+  </w:style>
+  <w:style w:type="character" w:default="1" w:styleId="5">
     <w:name w:val="Default Paragraph Font"/>
     <w:semiHidden/>
     <w:qFormat/>
     <w:uiPriority w:val="0"/>
   </w:style>
-  <w:style w:type="table" w:default="1" w:styleId="3">
+  <w:style w:type="table" w:default="1" w:styleId="4">
     <w:name w:val="Normal Table"/>
     <w:semiHidden/>
     <w:qFormat/>

</xml_diff>